<commit_message>
Spawining rooms with mouse
Saving work
</commit_message>
<xml_diff>
--- a/Project Notes.docx
+++ b/Project Notes.docx
@@ -10,6 +10,7 @@
         <w:t>TO DO!</w:t>
       </w:r>
     </w:p>
+    <w:p/>
     <w:p>
       <w:pPr>
         <w:pStyle w:val="ListParagraph"/>
@@ -73,6 +74,7 @@
         <w:t>jpegs.</w:t>
       </w:r>
     </w:p>
+    <w:p/>
     <w:p>
       <w:pPr>
         <w:pStyle w:val="ListParagraph"/>
@@ -95,6 +97,21 @@
       </w:pPr>
       <w:r>
         <w:t>For spawning this stuff will need to know how unity’s spawning system works</w:t>
+      </w:r>
+    </w:p>
+    <w:p>
+      <w:pPr>
+        <w:pStyle w:val="ListParagraph"/>
+        <w:numPr>
+          <w:ilvl w:val="1"/>
+          <w:numId w:val="1"/>
+        </w:numPr>
+      </w:pPr>
+      <w:r>
+        <w:t xml:space="preserve">Going to need to sync this with a tile map so it snaps to it </w:t>
+      </w:r>
+      <w:r>
+        <w:t>properly.</w:t>
       </w:r>
     </w:p>
     <w:p>
@@ -138,7 +155,217 @@
         </w:r>
       </w:hyperlink>
       <w:r>
-        <w:t xml:space="preserve"> Seems to be a decent answer</w:t>
+        <w:t xml:space="preserve"> Seems to be a decent </w:t>
+      </w:r>
+      <w:r>
+        <w:t>answer.</w:t>
+      </w:r>
+    </w:p>
+    <w:p>
+      <w:pPr>
+        <w:pStyle w:val="ListParagraph"/>
+        <w:numPr>
+          <w:ilvl w:val="2"/>
+          <w:numId w:val="1"/>
+        </w:numPr>
+      </w:pPr>
+      <w:hyperlink r:id="rId6" w:history="1">
+        <w:r>
+          <w:rPr>
+            <w:rStyle w:val="Hyperlink"/>
+          </w:rPr>
+          <w:t>https://medium.com/swlh/is-using-linq-in-c-bad-for-performance-318a1e71a732</w:t>
+        </w:r>
+      </w:hyperlink>
+    </w:p>
+    <w:p>
+      <w:pPr>
+        <w:pStyle w:val="ListParagraph"/>
+        <w:numPr>
+          <w:ilvl w:val="2"/>
+          <w:numId w:val="1"/>
+        </w:numPr>
+      </w:pPr>
+      <w:hyperlink r:id="rId7" w:anchor="875704" w:history="1">
+        <w:r>
+          <w:rPr>
+            <w:rStyle w:val="Hyperlink"/>
+          </w:rPr>
+          <w:t>https://stackoverflow.com/questions/871230/how-do-i-use-linq-in-monodevelop-2-0-on-os-x/875704#875704</w:t>
+        </w:r>
+      </w:hyperlink>
+    </w:p>
+    <w:p>
+      <w:pPr>
+        <w:pStyle w:val="ListParagraph"/>
+        <w:numPr>
+          <w:ilvl w:val="1"/>
+          <w:numId w:val="1"/>
+        </w:numPr>
+      </w:pPr>
+      <w:r>
+        <w:t xml:space="preserve">Will need to operate on a grid when placing </w:t>
+      </w:r>
+      <w:r>
+        <w:t>rooms.</w:t>
+      </w:r>
+    </w:p>
+    <w:p>
+      <w:pPr>
+        <w:pStyle w:val="ListParagraph"/>
+        <w:numPr>
+          <w:ilvl w:val="2"/>
+          <w:numId w:val="1"/>
+        </w:numPr>
+      </w:pPr>
+      <w:hyperlink r:id="rId8" w:history="1">
+        <w:r>
+          <w:rPr>
+            <w:rStyle w:val="Hyperlink"/>
+          </w:rPr>
+          <w:t>https://www.mikoweb.eu/fallout-shelterish/</w:t>
+        </w:r>
+      </w:hyperlink>
+    </w:p>
+    <w:p>
+      <w:pPr>
+        <w:pStyle w:val="ListParagraph"/>
+        <w:numPr>
+          <w:ilvl w:val="2"/>
+          <w:numId w:val="1"/>
+        </w:numPr>
+      </w:pPr>
+      <w:hyperlink r:id="rId9" w:history="1">
+        <w:r>
+          <w:rPr>
+            <w:rStyle w:val="Hyperlink"/>
+          </w:rPr>
+          <w:t>https://www.youtube.com/watch?v=rKp9fWvmIww&amp;t=0s&amp;ab_channel=TamaraMakesGames</w:t>
+        </w:r>
+      </w:hyperlink>
+    </w:p>
+    <w:p>
+      <w:pPr>
+        <w:pStyle w:val="ListParagraph"/>
+        <w:numPr>
+          <w:ilvl w:val="2"/>
+          <w:numId w:val="1"/>
+        </w:numPr>
+      </w:pPr>
+      <w:hyperlink r:id="rId10" w:history="1">
+        <w:r>
+          <w:rPr>
+            <w:rStyle w:val="Hyperlink"/>
+          </w:rPr>
+          <w:t>https://www.youtube.com/watch?v=gFpmJtO0NT4&amp;ab_channel=TamaraMakesGames</w:t>
+        </w:r>
+      </w:hyperlink>
+    </w:p>
+    <w:p>
+      <w:pPr>
+        <w:pStyle w:val="ListParagraph"/>
+        <w:numPr>
+          <w:ilvl w:val="2"/>
+          <w:numId w:val="1"/>
+        </w:numPr>
+      </w:pPr>
+      <w:hyperlink r:id="rId11" w:history="1">
+        <w:r>
+          <w:rPr>
+            <w:rStyle w:val="Hyperlink"/>
+          </w:rPr>
+          <w:t>https://www.youtube.com/watch?v=HbKbxN6Oo6I&amp;t=0s&amp;ab_channel=TamaraMakesGames</w:t>
+        </w:r>
+      </w:hyperlink>
+    </w:p>
+    <w:p>
+      <w:pPr>
+        <w:pStyle w:val="ListParagraph"/>
+        <w:numPr>
+          <w:ilvl w:val="2"/>
+          <w:numId w:val="1"/>
+        </w:numPr>
+      </w:pPr>
+      <w:r>
+        <w:t xml:space="preserve">Perhaps tile maps is the way to go about </w:t>
+      </w:r>
+      <w:proofErr w:type="gramStart"/>
+      <w:r>
+        <w:t>it</w:t>
+      </w:r>
+      <w:proofErr w:type="gramEnd"/>
+    </w:p>
+    <w:p>
+      <w:pPr>
+        <w:pStyle w:val="ListParagraph"/>
+        <w:numPr>
+          <w:ilvl w:val="0"/>
+          <w:numId w:val="1"/>
+        </w:numPr>
+      </w:pPr>
+      <w:r>
+        <w:t xml:space="preserve">Will need to find a way to keep track of how much energy has been used and then translate that into something that has real world </w:t>
+      </w:r>
+      <w:r>
+        <w:t>connotations.</w:t>
+      </w:r>
+    </w:p>
+    <w:p>
+      <w:pPr>
+        <w:rPr>
+          <w:color w:val="FF0000"/>
+        </w:rPr>
+      </w:pPr>
+      <w:r>
+        <w:rPr>
+          <w:color w:val="FF0000"/>
+        </w:rPr>
+        <w:t>Tasks to do for this:</w:t>
+      </w:r>
+    </w:p>
+    <w:p>
+      <w:pPr>
+        <w:pStyle w:val="ListParagraph"/>
+        <w:numPr>
+          <w:ilvl w:val="0"/>
+          <w:numId w:val="2"/>
+        </w:numPr>
+        <w:rPr>
+          <w:highlight w:val="green"/>
+        </w:rPr>
+      </w:pPr>
+      <w:r>
+        <w:rPr>
+          <w:highlight w:val="green"/>
+        </w:rPr>
+        <w:t>Spawn random rooms</w:t>
+      </w:r>
+    </w:p>
+    <w:p>
+      <w:pPr>
+        <w:pStyle w:val="ListParagraph"/>
+        <w:numPr>
+          <w:ilvl w:val="0"/>
+          <w:numId w:val="2"/>
+        </w:numPr>
+      </w:pPr>
+      <w:r>
+        <w:t>Place rooms according to mouse click.</w:t>
+      </w:r>
+    </w:p>
+    <w:p>
+      <w:pPr>
+        <w:pStyle w:val="ListParagraph"/>
+        <w:numPr>
+          <w:ilvl w:val="0"/>
+          <w:numId w:val="2"/>
+        </w:numPr>
+      </w:pPr>
+      <w:r>
+        <w:t xml:space="preserve">Snap rooms to </w:t>
+      </w:r>
+      <w:r>
+        <w:t>grid.</w:t>
       </w:r>
     </w:p>
     <w:sectPr>
@@ -266,8 +493,97 @@
       </w:rPr>
     </w:lvl>
   </w:abstractNum>
+  <w:abstractNum w:abstractNumId="1" w15:restartNumberingAfterBreak="0">
+    <w:nsid w:val="77747F6E"/>
+    <w:multiLevelType w:val="hybridMultilevel"/>
+    <w:tmpl w:val="ED54519C"/>
+    <w:lvl w:ilvl="0" w:tplc="0809000F">
+      <w:start w:val="1"/>
+      <w:numFmt w:val="decimal"/>
+      <w:lvlText w:val="%1."/>
+      <w:lvlJc w:val="left"/>
+      <w:pPr>
+        <w:ind w:left="720" w:hanging="360"/>
+      </w:pPr>
+    </w:lvl>
+    <w:lvl w:ilvl="1" w:tplc="08090019" w:tentative="1">
+      <w:start w:val="1"/>
+      <w:numFmt w:val="lowerLetter"/>
+      <w:lvlText w:val="%2."/>
+      <w:lvlJc w:val="left"/>
+      <w:pPr>
+        <w:ind w:left="1440" w:hanging="360"/>
+      </w:pPr>
+    </w:lvl>
+    <w:lvl w:ilvl="2" w:tplc="0809001B" w:tentative="1">
+      <w:start w:val="1"/>
+      <w:numFmt w:val="lowerRoman"/>
+      <w:lvlText w:val="%3."/>
+      <w:lvlJc w:val="right"/>
+      <w:pPr>
+        <w:ind w:left="2160" w:hanging="180"/>
+      </w:pPr>
+    </w:lvl>
+    <w:lvl w:ilvl="3" w:tplc="0809000F" w:tentative="1">
+      <w:start w:val="1"/>
+      <w:numFmt w:val="decimal"/>
+      <w:lvlText w:val="%4."/>
+      <w:lvlJc w:val="left"/>
+      <w:pPr>
+        <w:ind w:left="2880" w:hanging="360"/>
+      </w:pPr>
+    </w:lvl>
+    <w:lvl w:ilvl="4" w:tplc="08090019" w:tentative="1">
+      <w:start w:val="1"/>
+      <w:numFmt w:val="lowerLetter"/>
+      <w:lvlText w:val="%5."/>
+      <w:lvlJc w:val="left"/>
+      <w:pPr>
+        <w:ind w:left="3600" w:hanging="360"/>
+      </w:pPr>
+    </w:lvl>
+    <w:lvl w:ilvl="5" w:tplc="0809001B" w:tentative="1">
+      <w:start w:val="1"/>
+      <w:numFmt w:val="lowerRoman"/>
+      <w:lvlText w:val="%6."/>
+      <w:lvlJc w:val="right"/>
+      <w:pPr>
+        <w:ind w:left="4320" w:hanging="180"/>
+      </w:pPr>
+    </w:lvl>
+    <w:lvl w:ilvl="6" w:tplc="0809000F" w:tentative="1">
+      <w:start w:val="1"/>
+      <w:numFmt w:val="decimal"/>
+      <w:lvlText w:val="%7."/>
+      <w:lvlJc w:val="left"/>
+      <w:pPr>
+        <w:ind w:left="5040" w:hanging="360"/>
+      </w:pPr>
+    </w:lvl>
+    <w:lvl w:ilvl="7" w:tplc="08090019" w:tentative="1">
+      <w:start w:val="1"/>
+      <w:numFmt w:val="lowerLetter"/>
+      <w:lvlText w:val="%8."/>
+      <w:lvlJc w:val="left"/>
+      <w:pPr>
+        <w:ind w:left="5760" w:hanging="360"/>
+      </w:pPr>
+    </w:lvl>
+    <w:lvl w:ilvl="8" w:tplc="0809001B" w:tentative="1">
+      <w:start w:val="1"/>
+      <w:numFmt w:val="lowerRoman"/>
+      <w:lvlText w:val="%9."/>
+      <w:lvlJc w:val="right"/>
+      <w:pPr>
+        <w:ind w:left="6480" w:hanging="180"/>
+      </w:pPr>
+    </w:lvl>
+  </w:abstractNum>
   <w:num w:numId="1" w16cid:durableId="1453328794">
     <w:abstractNumId w:val="0"/>
+  </w:num>
+  <w:num w:numId="2" w16cid:durableId="1245802786">
+    <w:abstractNumId w:val="1"/>
   </w:num>
 </w:numbering>
 </file>

</xml_diff>

<commit_message>
Working on grid snapping system
Snaping objects to a grid when placed
</commit_message>
<xml_diff>
--- a/Project Notes.docx
+++ b/Project Notes.docx
@@ -289,11 +289,74 @@
       <w:r>
         <w:t xml:space="preserve">Perhaps tile maps is the way to go about </w:t>
       </w:r>
-      <w:proofErr w:type="gramStart"/>
-      <w:r>
-        <w:t>it</w:t>
-      </w:r>
-      <w:proofErr w:type="gramEnd"/>
+      <w:r>
+        <w:t>it.</w:t>
+      </w:r>
+    </w:p>
+    <w:p>
+      <w:pPr>
+        <w:pStyle w:val="ListParagraph"/>
+        <w:numPr>
+          <w:ilvl w:val="2"/>
+          <w:numId w:val="1"/>
+        </w:numPr>
+      </w:pPr>
+      <w:r>
+        <w:t>https://gamedev.stackexchange.com/questions/33140/how-can-i-snap-a-game-objects-position-to-a-grid</w:t>
+      </w:r>
+    </w:p>
+    <w:p>
+      <w:pPr>
+        <w:pStyle w:val="ListParagraph"/>
+        <w:numPr>
+          <w:ilvl w:val="2"/>
+          <w:numId w:val="1"/>
+        </w:numPr>
+      </w:pPr>
+      <w:hyperlink r:id="rId12" w:history="1">
+        <w:r>
+          <w:rPr>
+            <w:rStyle w:val="Hyperlink"/>
+          </w:rPr>
+          <w:t>https://gamedev.stackexchange.com/questions/174603/how-to-handle-grid-snapping-when-the-object-is-greater-than-the-grid-cell-width</w:t>
+        </w:r>
+      </w:hyperlink>
+    </w:p>
+    <w:p>
+      <w:pPr>
+        <w:pStyle w:val="ListParagraph"/>
+        <w:numPr>
+          <w:ilvl w:val="2"/>
+          <w:numId w:val="1"/>
+        </w:numPr>
+      </w:pPr>
+      <w:r>
+        <w:t>This seems to me the best way to do it right now</w:t>
+      </w:r>
+    </w:p>
+    <w:p>
+      <w:pPr>
+        <w:pStyle w:val="ListParagraph"/>
+        <w:numPr>
+          <w:ilvl w:val="2"/>
+          <w:numId w:val="1"/>
+        </w:numPr>
+      </w:pPr>
+      <w:r>
+        <w:t>Test with cube first</w:t>
+      </w:r>
+    </w:p>
+    <w:p>
+      <w:pPr>
+        <w:pStyle w:val="ListParagraph"/>
+        <w:numPr>
+          <w:ilvl w:val="3"/>
+          <w:numId w:val="1"/>
+        </w:numPr>
+      </w:pPr>
+      <w:r>
+        <w:t>Need to find a way to show grid</w:t>
+      </w:r>
     </w:p>
     <w:p>
       <w:pPr>
@@ -350,6 +413,9 @@
         </w:numPr>
       </w:pPr>
       <w:r>
+        <w:rPr>
+          <w:highlight w:val="green"/>
+        </w:rPr>
         <w:t>Place rooms according to mouse click.</w:t>
       </w:r>
     </w:p>
@@ -420,7 +486,7 @@
         <w:rFonts w:ascii="Wingdings" w:hAnsi="Wingdings" w:hint="default"/>
       </w:rPr>
     </w:lvl>
-    <w:lvl w:ilvl="3" w:tplc="08090001" w:tentative="1">
+    <w:lvl w:ilvl="3" w:tplc="08090001">
       <w:start w:val="1"/>
       <w:numFmt w:val="bullet"/>
       <w:lvlText w:val=""/>

</xml_diff>

<commit_message>
Working on gird some more
Should be useful for pathfinding and placing objects
</commit_message>
<xml_diff>
--- a/Project Notes.docx
+++ b/Project Notes.docx
@@ -355,8 +355,30 @@
         </w:numPr>
       </w:pPr>
       <w:r>
-        <w:t>Need to find a way to show grid</w:t>
-      </w:r>
+        <w:t xml:space="preserve">Need to find a way to show </w:t>
+      </w:r>
+      <w:proofErr w:type="gramStart"/>
+      <w:r>
+        <w:t>grid</w:t>
+      </w:r>
+      <w:proofErr w:type="gramEnd"/>
+    </w:p>
+    <w:p>
+      <w:pPr>
+        <w:pStyle w:val="ListParagraph"/>
+        <w:numPr>
+          <w:ilvl w:val="3"/>
+          <w:numId w:val="1"/>
+        </w:numPr>
+      </w:pPr>
+      <w:r>
+        <w:t>https://www.youtube.com/watch?v=waEsGu--9P8&amp;ab_channel=</w:t>
+      </w:r>
+      <w:proofErr w:type="spellStart"/>
+      <w:r>
+        <w:t>CodeMonkey</w:t>
+      </w:r>
+      <w:proofErr w:type="spellEnd"/>
     </w:p>
     <w:p>
       <w:pPr>

</xml_diff>

<commit_message>
Still working on the grid system
There is progress its just taking a bit longer than I would like
</commit_message>
<xml_diff>
--- a/Project Notes.docx
+++ b/Project Notes.docx
@@ -355,13 +355,8 @@
         </w:numPr>
       </w:pPr>
       <w:r>
-        <w:t xml:space="preserve">Need to find a way to show </w:t>
-      </w:r>
-      <w:proofErr w:type="gramStart"/>
-      <w:r>
-        <w:t>grid</w:t>
-      </w:r>
-      <w:proofErr w:type="gramEnd"/>
+        <w:t>Need to find a way to show grid</w:t>
+      </w:r>
     </w:p>
     <w:p>
       <w:pPr>
@@ -371,14 +366,26 @@
           <w:numId w:val="1"/>
         </w:numPr>
       </w:pPr>
-      <w:r>
-        <w:t>https://www.youtube.com/watch?v=waEsGu--9P8&amp;ab_channel=</w:t>
-      </w:r>
-      <w:proofErr w:type="spellStart"/>
-      <w:r>
-        <w:t>CodeMonkey</w:t>
-      </w:r>
-      <w:proofErr w:type="spellEnd"/>
+      <w:hyperlink r:id="rId13" w:history="1">
+        <w:r>
+          <w:rPr>
+            <w:rStyle w:val="Hyperlink"/>
+          </w:rPr>
+          <w:t>https://www.youtube.com/watch?v=waEsGu--9P8&amp;ab_channel=CodeMonkey</w:t>
+        </w:r>
+      </w:hyperlink>
+    </w:p>
+    <w:p>
+      <w:pPr>
+        <w:pStyle w:val="ListParagraph"/>
+        <w:numPr>
+          <w:ilvl w:val="1"/>
+          <w:numId w:val="1"/>
+        </w:numPr>
+      </w:pPr>
+      <w:r>
+        <w:t xml:space="preserve">Keep the scale of the project in mind when making objects and such </w:t>
+      </w:r>
     </w:p>
     <w:p>
       <w:pPr>
@@ -450,6 +457,7 @@
         </w:numPr>
       </w:pPr>
       <w:r>
+        <w:lastRenderedPageBreak/>
         <w:t xml:space="preserve">Snap rooms to </w:t>
       </w:r>
       <w:r>

</xml_diff>

<commit_message>
Snapping cubes to grid
But to get longer non-square shapes to snap to it to even take up more than one square thats going to need more work
</commit_message>
<xml_diff>
--- a/Project Notes.docx
+++ b/Project Notes.docx
@@ -365,6 +365,11 @@
           <w:ilvl w:val="3"/>
           <w:numId w:val="1"/>
         </w:numPr>
+        <w:rPr>
+          <w:rStyle w:val="Hyperlink"/>
+          <w:color w:val="auto"/>
+          <w:u w:val="none"/>
+        </w:rPr>
       </w:pPr>
       <w:hyperlink r:id="rId13" w:history="1">
         <w:r>
@@ -379,12 +384,85 @@
       <w:pPr>
         <w:pStyle w:val="ListParagraph"/>
         <w:numPr>
+          <w:ilvl w:val="3"/>
+          <w:numId w:val="1"/>
+        </w:numPr>
+        <w:rPr>
+          <w:rStyle w:val="Hyperlink"/>
+          <w:color w:val="0070C0"/>
+        </w:rPr>
+      </w:pPr>
+      <w:r>
+        <w:rPr>
+          <w:rStyle w:val="Hyperlink"/>
+          <w:color w:val="0070C0"/>
+        </w:rPr>
+        <w:t>https://www.youtube.com/playlist?list=PLzDRvYVwl53uhO8yhqxcyjDImRjO9W722</w:t>
+      </w:r>
+    </w:p>
+    <w:p>
+      <w:pPr>
+        <w:pStyle w:val="ListParagraph"/>
+        <w:numPr>
+          <w:ilvl w:val="3"/>
+          <w:numId w:val="1"/>
+        </w:numPr>
+        <w:rPr>
+          <w:rStyle w:val="Hyperlink"/>
+          <w:color w:val="auto"/>
+          <w:u w:val="none"/>
+        </w:rPr>
+      </w:pPr>
+      <w:r>
+        <w:rPr>
+          <w:rStyle w:val="Hyperlink"/>
+          <w:color w:val="auto"/>
+          <w:u w:val="none"/>
+        </w:rPr>
+        <w:t>W</w:t>
+      </w:r>
+      <w:r>
+        <w:rPr>
+          <w:rStyle w:val="Hyperlink"/>
+          <w:color w:val="auto"/>
+          <w:u w:val="none"/>
+        </w:rPr>
+        <w:t>ill need to change how the grid code takes stuff in to use generic types so we can have each grid hold an object type instead.</w:t>
+      </w:r>
+    </w:p>
+    <w:p>
+      <w:pPr>
+        <w:pStyle w:val="ListParagraph"/>
+        <w:numPr>
+          <w:ilvl w:val="3"/>
+          <w:numId w:val="1"/>
+        </w:numPr>
+      </w:pPr>
+      <w:r>
+        <w:rPr>
+          <w:rStyle w:val="Hyperlink"/>
+          <w:color w:val="auto"/>
+          <w:u w:val="none"/>
+        </w:rPr>
+        <w:t>Make sure you understand this as you will have to remake it later.</w:t>
+      </w:r>
+    </w:p>
+    <w:p>
+      <w:pPr>
+        <w:pStyle w:val="ListParagraph"/>
+        <w:numPr>
           <w:ilvl w:val="1"/>
           <w:numId w:val="1"/>
         </w:numPr>
       </w:pPr>
       <w:r>
-        <w:t xml:space="preserve">Keep the scale of the project in mind when making objects and such </w:t>
+        <w:t xml:space="preserve">Keep the scale of the project in mind when making objects and </w:t>
+      </w:r>
+      <w:r>
+        <w:t>such.</w:t>
+      </w:r>
+      <w:r>
+        <w:t xml:space="preserve"> </w:t>
       </w:r>
     </w:p>
     <w:p>
@@ -396,6 +474,7 @@
         </w:numPr>
       </w:pPr>
       <w:r>
+        <w:lastRenderedPageBreak/>
         <w:t xml:space="preserve">Will need to find a way to keep track of how much energy has been used and then translate that into something that has real world </w:t>
       </w:r>
       <w:r>
@@ -457,11 +536,52 @@
         </w:numPr>
       </w:pPr>
       <w:r>
-        <w:lastRenderedPageBreak/>
         <w:t xml:space="preserve">Snap rooms to </w:t>
       </w:r>
       <w:r>
         <w:t>grid.</w:t>
+      </w:r>
+    </w:p>
+    <w:p>
+      <w:pPr>
+        <w:pStyle w:val="ListParagraph"/>
+        <w:numPr>
+          <w:ilvl w:val="1"/>
+          <w:numId w:val="2"/>
+        </w:numPr>
+        <w:rPr>
+          <w:highlight w:val="green"/>
+        </w:rPr>
+      </w:pPr>
+      <w:r>
+        <w:rPr>
+          <w:highlight w:val="green"/>
+        </w:rPr>
+        <w:t>Snapping cubes to grid</w:t>
+      </w:r>
+    </w:p>
+    <w:p>
+      <w:pPr>
+        <w:pStyle w:val="ListParagraph"/>
+        <w:numPr>
+          <w:ilvl w:val="1"/>
+          <w:numId w:val="2"/>
+        </w:numPr>
+      </w:pPr>
+      <w:r>
+        <w:t>Snapping longer odd-shaped(Rectangles) pieces to grid</w:t>
+      </w:r>
+    </w:p>
+    <w:p>
+      <w:pPr>
+        <w:pStyle w:val="ListParagraph"/>
+        <w:numPr>
+          <w:ilvl w:val="1"/>
+          <w:numId w:val="2"/>
+        </w:numPr>
+      </w:pPr>
+      <w:r>
+        <w:t>Have rooms be able to connect horizontally but different layers need to be reached with other pieces that will be elevators.</w:t>
       </w:r>
     </w:p>
     <w:sectPr>
@@ -602,7 +722,7 @@
         <w:ind w:left="720" w:hanging="360"/>
       </w:pPr>
     </w:lvl>
-    <w:lvl w:ilvl="1" w:tplc="08090019" w:tentative="1">
+    <w:lvl w:ilvl="1" w:tplc="08090019">
       <w:start w:val="1"/>
       <w:numFmt w:val="lowerLetter"/>
       <w:lvlText w:val="%2."/>

</xml_diff>

<commit_message>
Started work on more of dashboard stuff
Saving work
</commit_message>
<xml_diff>
--- a/Project Notes.docx
+++ b/Project Notes.docx
@@ -483,6 +483,81 @@
     </w:p>
     <w:p>
       <w:pPr>
+        <w:pStyle w:val="ListParagraph"/>
+        <w:numPr>
+          <w:ilvl w:val="1"/>
+          <w:numId w:val="1"/>
+        </w:numPr>
+      </w:pPr>
+      <w:r>
+        <w:t>Large scale backend AI</w:t>
+      </w:r>
+    </w:p>
+    <w:p>
+      <w:pPr>
+        <w:pStyle w:val="ListParagraph"/>
+        <w:numPr>
+          <w:ilvl w:val="1"/>
+          <w:numId w:val="1"/>
+        </w:numPr>
+      </w:pPr>
+      <w:r>
+        <w:t>Look at how stuff like fnaf and plague inc managed this.</w:t>
+      </w:r>
+    </w:p>
+    <w:p>
+      <w:pPr>
+        <w:pStyle w:val="ListParagraph"/>
+        <w:numPr>
+          <w:ilvl w:val="1"/>
+          <w:numId w:val="1"/>
+        </w:numPr>
+      </w:pPr>
+      <w:r>
+        <w:t xml:space="preserve">Will need to know more about the production </w:t>
+      </w:r>
+      <w:r>
+        <w:t>process.</w:t>
+      </w:r>
+    </w:p>
+    <w:p>
+      <w:pPr>
+        <w:pStyle w:val="ListParagraph"/>
+        <w:numPr>
+          <w:ilvl w:val="0"/>
+          <w:numId w:val="1"/>
+        </w:numPr>
+      </w:pPr>
+      <w:r>
+        <w:t>Will need interactable UI for the dashboard.</w:t>
+      </w:r>
+    </w:p>
+    <w:p>
+      <w:pPr>
+        <w:pStyle w:val="ListParagraph"/>
+        <w:numPr>
+          <w:ilvl w:val="1"/>
+          <w:numId w:val="1"/>
+        </w:numPr>
+      </w:pPr>
+      <w:r>
+        <w:t>Look into how deep the UI for unity goes and the best ways to go about it.</w:t>
+      </w:r>
+    </w:p>
+    <w:p>
+      <w:pPr>
+        <w:pStyle w:val="ListParagraph"/>
+        <w:numPr>
+          <w:ilvl w:val="1"/>
+          <w:numId w:val="1"/>
+        </w:numPr>
+      </w:pPr>
+      <w:r>
+        <w:t>Maybe look into physically interactable UI like pulling a lever.</w:t>
+      </w:r>
+    </w:p>
+    <w:p>
+      <w:pPr>
         <w:rPr>
           <w:color w:val="FF0000"/>
         </w:rPr>
@@ -492,6 +567,19 @@
           <w:color w:val="FF0000"/>
         </w:rPr>
         <w:t>Tasks to do for this:</w:t>
+      </w:r>
+    </w:p>
+    <w:p>
+      <w:pPr>
+        <w:rPr>
+          <w:color w:val="0070C0"/>
+        </w:rPr>
+      </w:pPr>
+      <w:r>
+        <w:rPr>
+          <w:color w:val="0070C0"/>
+        </w:rPr>
+        <w:t>Fallout shelter management room placement stuff</w:t>
       </w:r>
     </w:p>
     <w:p>
@@ -583,6 +671,71 @@
       <w:r>
         <w:t>Have rooms be able to connect horizontally but different layers need to be reached with other pieces that will be elevators.</w:t>
       </w:r>
+    </w:p>
+    <w:p>
+      <w:pPr>
+        <w:rPr>
+          <w:color w:val="0070C0"/>
+        </w:rPr>
+      </w:pPr>
+      <w:r>
+        <w:rPr>
+          <w:color w:val="0070C0"/>
+        </w:rPr>
+        <w:t>Dashboard User Interface</w:t>
+      </w:r>
+    </w:p>
+    <w:p>
+      <w:pPr>
+        <w:pStyle w:val="ListParagraph"/>
+        <w:numPr>
+          <w:ilvl w:val="0"/>
+          <w:numId w:val="3"/>
+        </w:numPr>
+      </w:pPr>
+      <w:r>
+        <w:t>General menu system</w:t>
+      </w:r>
+    </w:p>
+    <w:p>
+      <w:pPr>
+        <w:pStyle w:val="ListParagraph"/>
+        <w:numPr>
+          <w:ilvl w:val="0"/>
+          <w:numId w:val="3"/>
+        </w:numPr>
+      </w:pPr>
+      <w:r>
+        <w:t>Pullable levers and rotatable dials</w:t>
+      </w:r>
+    </w:p>
+    <w:p>
+      <w:pPr>
+        <w:rPr>
+          <w:color w:val="0070C0"/>
+        </w:rPr>
+      </w:pPr>
+      <w:r>
+        <w:rPr>
+          <w:color w:val="0070C0"/>
+        </w:rPr>
+        <w:t xml:space="preserve">Backend AI to manage how the energy and materials </w:t>
+      </w:r>
+      <w:r>
+        <w:rPr>
+          <w:color w:val="0070C0"/>
+        </w:rPr>
+        <w:t>work.</w:t>
+      </w:r>
+    </w:p>
+    <w:p>
+      <w:pPr>
+        <w:pStyle w:val="ListParagraph"/>
+        <w:numPr>
+          <w:ilvl w:val="0"/>
+          <w:numId w:val="4"/>
+        </w:numPr>
+      </w:pPr>
     </w:p>
     <w:sectPr>
       <w:pgSz w:w="11906" w:h="16838"/>
@@ -710,6 +863,181 @@
     </w:lvl>
   </w:abstractNum>
   <w:abstractNum w:abstractNumId="1" w15:restartNumberingAfterBreak="0">
+    <w:nsid w:val="636F562E"/>
+    <w:multiLevelType w:val="hybridMultilevel"/>
+    <w:tmpl w:val="D7C2F0C8"/>
+    <w:lvl w:ilvl="0" w:tplc="0809000F">
+      <w:start w:val="1"/>
+      <w:numFmt w:val="decimal"/>
+      <w:lvlText w:val="%1."/>
+      <w:lvlJc w:val="left"/>
+      <w:pPr>
+        <w:ind w:left="720" w:hanging="360"/>
+      </w:pPr>
+      <w:rPr>
+        <w:rFonts w:hint="default"/>
+      </w:rPr>
+    </w:lvl>
+    <w:lvl w:ilvl="1" w:tplc="08090019" w:tentative="1">
+      <w:start w:val="1"/>
+      <w:numFmt w:val="lowerLetter"/>
+      <w:lvlText w:val="%2."/>
+      <w:lvlJc w:val="left"/>
+      <w:pPr>
+        <w:ind w:left="1440" w:hanging="360"/>
+      </w:pPr>
+    </w:lvl>
+    <w:lvl w:ilvl="2" w:tplc="0809001B" w:tentative="1">
+      <w:start w:val="1"/>
+      <w:numFmt w:val="lowerRoman"/>
+      <w:lvlText w:val="%3."/>
+      <w:lvlJc w:val="right"/>
+      <w:pPr>
+        <w:ind w:left="2160" w:hanging="180"/>
+      </w:pPr>
+    </w:lvl>
+    <w:lvl w:ilvl="3" w:tplc="0809000F" w:tentative="1">
+      <w:start w:val="1"/>
+      <w:numFmt w:val="decimal"/>
+      <w:lvlText w:val="%4."/>
+      <w:lvlJc w:val="left"/>
+      <w:pPr>
+        <w:ind w:left="2880" w:hanging="360"/>
+      </w:pPr>
+    </w:lvl>
+    <w:lvl w:ilvl="4" w:tplc="08090019" w:tentative="1">
+      <w:start w:val="1"/>
+      <w:numFmt w:val="lowerLetter"/>
+      <w:lvlText w:val="%5."/>
+      <w:lvlJc w:val="left"/>
+      <w:pPr>
+        <w:ind w:left="3600" w:hanging="360"/>
+      </w:pPr>
+    </w:lvl>
+    <w:lvl w:ilvl="5" w:tplc="0809001B" w:tentative="1">
+      <w:start w:val="1"/>
+      <w:numFmt w:val="lowerRoman"/>
+      <w:lvlText w:val="%6."/>
+      <w:lvlJc w:val="right"/>
+      <w:pPr>
+        <w:ind w:left="4320" w:hanging="180"/>
+      </w:pPr>
+    </w:lvl>
+    <w:lvl w:ilvl="6" w:tplc="0809000F" w:tentative="1">
+      <w:start w:val="1"/>
+      <w:numFmt w:val="decimal"/>
+      <w:lvlText w:val="%7."/>
+      <w:lvlJc w:val="left"/>
+      <w:pPr>
+        <w:ind w:left="5040" w:hanging="360"/>
+      </w:pPr>
+    </w:lvl>
+    <w:lvl w:ilvl="7" w:tplc="08090019" w:tentative="1">
+      <w:start w:val="1"/>
+      <w:numFmt w:val="lowerLetter"/>
+      <w:lvlText w:val="%8."/>
+      <w:lvlJc w:val="left"/>
+      <w:pPr>
+        <w:ind w:left="5760" w:hanging="360"/>
+      </w:pPr>
+    </w:lvl>
+    <w:lvl w:ilvl="8" w:tplc="0809001B" w:tentative="1">
+      <w:start w:val="1"/>
+      <w:numFmt w:val="lowerRoman"/>
+      <w:lvlText w:val="%9."/>
+      <w:lvlJc w:val="right"/>
+      <w:pPr>
+        <w:ind w:left="6480" w:hanging="180"/>
+      </w:pPr>
+    </w:lvl>
+  </w:abstractNum>
+  <w:abstractNum w:abstractNumId="2" w15:restartNumberingAfterBreak="0">
+    <w:nsid w:val="73932B41"/>
+    <w:multiLevelType w:val="hybridMultilevel"/>
+    <w:tmpl w:val="2FB238A4"/>
+    <w:lvl w:ilvl="0" w:tplc="0809000F">
+      <w:start w:val="1"/>
+      <w:numFmt w:val="decimal"/>
+      <w:lvlText w:val="%1."/>
+      <w:lvlJc w:val="left"/>
+      <w:pPr>
+        <w:ind w:left="720" w:hanging="360"/>
+      </w:pPr>
+    </w:lvl>
+    <w:lvl w:ilvl="1" w:tplc="08090019" w:tentative="1">
+      <w:start w:val="1"/>
+      <w:numFmt w:val="lowerLetter"/>
+      <w:lvlText w:val="%2."/>
+      <w:lvlJc w:val="left"/>
+      <w:pPr>
+        <w:ind w:left="1440" w:hanging="360"/>
+      </w:pPr>
+    </w:lvl>
+    <w:lvl w:ilvl="2" w:tplc="0809001B" w:tentative="1">
+      <w:start w:val="1"/>
+      <w:numFmt w:val="lowerRoman"/>
+      <w:lvlText w:val="%3."/>
+      <w:lvlJc w:val="right"/>
+      <w:pPr>
+        <w:ind w:left="2160" w:hanging="180"/>
+      </w:pPr>
+    </w:lvl>
+    <w:lvl w:ilvl="3" w:tplc="0809000F" w:tentative="1">
+      <w:start w:val="1"/>
+      <w:numFmt w:val="decimal"/>
+      <w:lvlText w:val="%4."/>
+      <w:lvlJc w:val="left"/>
+      <w:pPr>
+        <w:ind w:left="2880" w:hanging="360"/>
+      </w:pPr>
+    </w:lvl>
+    <w:lvl w:ilvl="4" w:tplc="08090019" w:tentative="1">
+      <w:start w:val="1"/>
+      <w:numFmt w:val="lowerLetter"/>
+      <w:lvlText w:val="%5."/>
+      <w:lvlJc w:val="left"/>
+      <w:pPr>
+        <w:ind w:left="3600" w:hanging="360"/>
+      </w:pPr>
+    </w:lvl>
+    <w:lvl w:ilvl="5" w:tplc="0809001B" w:tentative="1">
+      <w:start w:val="1"/>
+      <w:numFmt w:val="lowerRoman"/>
+      <w:lvlText w:val="%6."/>
+      <w:lvlJc w:val="right"/>
+      <w:pPr>
+        <w:ind w:left="4320" w:hanging="180"/>
+      </w:pPr>
+    </w:lvl>
+    <w:lvl w:ilvl="6" w:tplc="0809000F" w:tentative="1">
+      <w:start w:val="1"/>
+      <w:numFmt w:val="decimal"/>
+      <w:lvlText w:val="%7."/>
+      <w:lvlJc w:val="left"/>
+      <w:pPr>
+        <w:ind w:left="5040" w:hanging="360"/>
+      </w:pPr>
+    </w:lvl>
+    <w:lvl w:ilvl="7" w:tplc="08090019" w:tentative="1">
+      <w:start w:val="1"/>
+      <w:numFmt w:val="lowerLetter"/>
+      <w:lvlText w:val="%8."/>
+      <w:lvlJc w:val="left"/>
+      <w:pPr>
+        <w:ind w:left="5760" w:hanging="360"/>
+      </w:pPr>
+    </w:lvl>
+    <w:lvl w:ilvl="8" w:tplc="0809001B" w:tentative="1">
+      <w:start w:val="1"/>
+      <w:numFmt w:val="lowerRoman"/>
+      <w:lvlText w:val="%9."/>
+      <w:lvlJc w:val="right"/>
+      <w:pPr>
+        <w:ind w:left="6480" w:hanging="180"/>
+      </w:pPr>
+    </w:lvl>
+  </w:abstractNum>
+  <w:abstractNum w:abstractNumId="3" w15:restartNumberingAfterBreak="0">
     <w:nsid w:val="77747F6E"/>
     <w:multiLevelType w:val="hybridMultilevel"/>
     <w:tmpl w:val="ED54519C"/>
@@ -799,6 +1127,12 @@
     <w:abstractNumId w:val="0"/>
   </w:num>
   <w:num w:numId="2" w16cid:durableId="1245802786">
+    <w:abstractNumId w:val="3"/>
+  </w:num>
+  <w:num w:numId="3" w16cid:durableId="939410382">
+    <w:abstractNumId w:val="2"/>
+  </w:num>
+  <w:num w:numId="4" w16cid:durableId="1767771472">
     <w:abstractNumId w:val="1"/>
   </w:num>
 </w:numbering>

</xml_diff>

<commit_message>
Added the ability to move object with mouse
Filled under object interaction
</commit_message>
<xml_diff>
--- a/Project Notes.docx
+++ b/Project Notes.docx
@@ -558,6 +558,18 @@
     </w:p>
     <w:p>
       <w:pPr>
+        <w:pStyle w:val="ListParagraph"/>
+        <w:numPr>
+          <w:ilvl w:val="2"/>
+          <w:numId w:val="1"/>
+        </w:numPr>
+      </w:pPr>
+      <w:r>
+        <w:t>https://gamedevbeginner.com/how-to-move-an-object-with-the-mouse-in-unity-in-2d/</w:t>
+      </w:r>
+    </w:p>
+    <w:p>
+      <w:pPr>
         <w:rPr>
           <w:color w:val="FF0000"/>
         </w:rPr>
@@ -711,6 +723,54 @@
     </w:p>
     <w:p>
       <w:pPr>
+        <w:pStyle w:val="ListParagraph"/>
+        <w:numPr>
+          <w:ilvl w:val="1"/>
+          <w:numId w:val="3"/>
+        </w:numPr>
+      </w:pPr>
+      <w:r>
+        <w:t>Movable sprite with mouse</w:t>
+      </w:r>
+    </w:p>
+    <w:p>
+      <w:pPr>
+        <w:pStyle w:val="ListParagraph"/>
+        <w:numPr>
+          <w:ilvl w:val="1"/>
+          <w:numId w:val="3"/>
+        </w:numPr>
+      </w:pPr>
+      <w:r>
+        <w:t>Rotate object with mouse drag</w:t>
+      </w:r>
+    </w:p>
+    <w:p>
+      <w:pPr>
+        <w:pStyle w:val="ListParagraph"/>
+        <w:numPr>
+          <w:ilvl w:val="1"/>
+          <w:numId w:val="3"/>
+        </w:numPr>
+      </w:pPr>
+      <w:r>
+        <w:t xml:space="preserve">Fixed point at one end </w:t>
+      </w:r>
+    </w:p>
+    <w:p>
+      <w:pPr>
+        <w:pStyle w:val="ListParagraph"/>
+        <w:numPr>
+          <w:ilvl w:val="1"/>
+          <w:numId w:val="3"/>
+        </w:numPr>
+      </w:pPr>
+      <w:r>
+        <w:t>Lock the pivot to be between a certain angle.</w:t>
+      </w:r>
+    </w:p>
+    <w:p>
+      <w:pPr>
         <w:rPr>
           <w:color w:val="0070C0"/>
         </w:rPr>
@@ -719,13 +779,7 @@
         <w:rPr>
           <w:color w:val="0070C0"/>
         </w:rPr>
-        <w:t xml:space="preserve">Backend AI to manage how the energy and materials </w:t>
-      </w:r>
-      <w:r>
-        <w:rPr>
-          <w:color w:val="0070C0"/>
-        </w:rPr>
-        <w:t>work.</w:t>
+        <w:t>Backend AI to manage how the energy and materials work.</w:t>
       </w:r>
     </w:p>
     <w:p>
@@ -736,6 +790,12 @@
           <w:numId w:val="4"/>
         </w:numPr>
       </w:pPr>
+      <w:r>
+        <w:t xml:space="preserve">Needs to manage all the backend stuff like production statistics like energy </w:t>
+      </w:r>
+      <w:r>
+        <w:t>usage.</w:t>
+      </w:r>
     </w:p>
     <w:sectPr>
       <w:pgSz w:w="11906" w:h="16838"/>
@@ -964,7 +1024,7 @@
         <w:ind w:left="720" w:hanging="360"/>
       </w:pPr>
     </w:lvl>
-    <w:lvl w:ilvl="1" w:tplc="08090019" w:tentative="1">
+    <w:lvl w:ilvl="1" w:tplc="08090019">
       <w:start w:val="1"/>
       <w:numFmt w:val="lowerLetter"/>
       <w:lvlText w:val="%2."/>

</xml_diff>

<commit_message>
Trying to increase power based on rotations
Like a valve
</commit_message>
<xml_diff>
--- a/Project Notes.docx
+++ b/Project Notes.docx
@@ -581,9 +581,281 @@
           <w:numId w:val="1"/>
         </w:numPr>
       </w:pPr>
-      <w:r>
-        <w:t>https://stackoverflow.com/questions/25912965/how-to-limit-the-rotation-of-a-game-object-in-unity3d</w:t>
-      </w:r>
+      <w:hyperlink r:id="rId15" w:history="1">
+        <w:r>
+          <w:rPr>
+            <w:rStyle w:val="Hyperlink"/>
+          </w:rPr>
+          <w:t>https://stackoverflow.com/questions/25912965/how-to-limit-the-rotation-of-a-game-object-in-unity3d</w:t>
+        </w:r>
+      </w:hyperlink>
+    </w:p>
+    <w:p>
+      <w:pPr>
+        <w:pStyle w:val="q-text"/>
+        <w:numPr>
+          <w:ilvl w:val="2"/>
+          <w:numId w:val="1"/>
+        </w:numPr>
+        <w:spacing w:after="240" w:afterAutospacing="0"/>
+        <w:rPr>
+          <w:rFonts w:asciiTheme="minorHAnsi" w:hAnsiTheme="minorHAnsi" w:cstheme="minorHAnsi"/>
+          <w:sz w:val="22"/>
+          <w:szCs w:val="22"/>
+        </w:rPr>
+      </w:pPr>
+      <w:r>
+        <w:rPr>
+          <w:rFonts w:asciiTheme="minorHAnsi" w:hAnsiTheme="minorHAnsi" w:cstheme="minorHAnsi"/>
+          <w:sz w:val="22"/>
+          <w:szCs w:val="22"/>
+        </w:rPr>
+        <w:t>Let S be the distance covered in n complete rotations and d be the diameter of the wheel. For one rotation the distance covered is πd</w:t>
+      </w:r>
+    </w:p>
+    <w:p>
+      <w:pPr>
+        <w:pStyle w:val="q-text"/>
+        <w:numPr>
+          <w:ilvl w:val="2"/>
+          <w:numId w:val="1"/>
+        </w:numPr>
+        <w:spacing w:after="240" w:afterAutospacing="0"/>
+        <w:rPr>
+          <w:rFonts w:asciiTheme="minorHAnsi" w:hAnsiTheme="minorHAnsi" w:cstheme="minorHAnsi"/>
+          <w:sz w:val="22"/>
+          <w:szCs w:val="22"/>
+        </w:rPr>
+      </w:pPr>
+      <w:r>
+        <w:rPr>
+          <w:rFonts w:asciiTheme="minorHAnsi" w:hAnsiTheme="minorHAnsi" w:cstheme="minorHAnsi"/>
+          <w:sz w:val="22"/>
+          <w:szCs w:val="22"/>
+        </w:rPr>
+        <w:t>So S= distance covered in n rotations = πdn</w:t>
+      </w:r>
+    </w:p>
+    <w:p>
+      <w:pPr>
+        <w:pStyle w:val="q-text"/>
+        <w:numPr>
+          <w:ilvl w:val="2"/>
+          <w:numId w:val="1"/>
+        </w:numPr>
+        <w:spacing w:after="0" w:afterAutospacing="0"/>
+        <w:rPr>
+          <w:rFonts w:asciiTheme="minorHAnsi" w:hAnsiTheme="minorHAnsi" w:cstheme="minorHAnsi"/>
+          <w:sz w:val="22"/>
+          <w:szCs w:val="22"/>
+        </w:rPr>
+      </w:pPr>
+      <w:r>
+        <w:rPr>
+          <w:rFonts w:asciiTheme="minorHAnsi" w:hAnsiTheme="minorHAnsi" w:cstheme="minorHAnsi"/>
+          <w:sz w:val="22"/>
+          <w:szCs w:val="22"/>
+        </w:rPr>
+        <w:t>So the number of rotations n = S/πd</w:t>
+      </w:r>
+    </w:p>
+    <w:p>
+      <w:pPr>
+        <w:pStyle w:val="q-text"/>
+        <w:numPr>
+          <w:ilvl w:val="2"/>
+          <w:numId w:val="1"/>
+        </w:numPr>
+        <w:spacing w:after="0" w:afterAutospacing="0"/>
+        <w:rPr>
+          <w:rFonts w:asciiTheme="minorHAnsi" w:hAnsiTheme="minorHAnsi" w:cstheme="minorHAnsi"/>
+          <w:sz w:val="22"/>
+          <w:szCs w:val="22"/>
+        </w:rPr>
+      </w:pPr>
+      <w:r>
+        <w:rPr>
+          <w:noProof/>
+        </w:rPr>
+        <w:drawing>
+          <wp:anchor distT="0" distB="0" distL="114300" distR="114300" simplePos="0" relativeHeight="251658240" behindDoc="0" locked="0" layoutInCell="1" allowOverlap="1" wp14:anchorId="320BD0A4" wp14:editId="03F655C6">
+            <wp:simplePos x="0" y="0"/>
+            <wp:positionH relativeFrom="margin">
+              <wp:align>center</wp:align>
+            </wp:positionH>
+            <wp:positionV relativeFrom="paragraph">
+              <wp:posOffset>376555</wp:posOffset>
+            </wp:positionV>
+            <wp:extent cx="4846320" cy="2170267"/>
+            <wp:effectExtent l="0" t="0" r="0" b="1905"/>
+            <wp:wrapTopAndBottom/>
+            <wp:docPr id="1" name="Picture 1"/>
+            <wp:cNvGraphicFramePr>
+              <a:graphicFrameLocks xmlns:a="http://schemas.openxmlformats.org/drawingml/2006/main" noChangeAspect="1"/>
+            </wp:cNvGraphicFramePr>
+            <a:graphic xmlns:a="http://schemas.openxmlformats.org/drawingml/2006/main">
+              <a:graphicData uri="http://schemas.openxmlformats.org/drawingml/2006/picture">
+                <pic:pic xmlns:pic="http://schemas.openxmlformats.org/drawingml/2006/picture">
+                  <pic:nvPicPr>
+                    <pic:cNvPr id="0" name="Picture 1"/>
+                    <pic:cNvPicPr>
+                      <a:picLocks noChangeAspect="1" noChangeArrowheads="1"/>
+                    </pic:cNvPicPr>
+                  </pic:nvPicPr>
+                  <pic:blipFill>
+                    <a:blip r:embed="rId16" cstate="print">
+                      <a:extLst>
+                        <a:ext uri="{28A0092B-C50C-407E-A947-70E740481C1C}">
+                          <a14:useLocalDpi xmlns:a14="http://schemas.microsoft.com/office/drawing/2010/main" val="0"/>
+                        </a:ext>
+                      </a:extLst>
+                    </a:blip>
+                    <a:srcRect/>
+                    <a:stretch>
+                      <a:fillRect/>
+                    </a:stretch>
+                  </pic:blipFill>
+                  <pic:spPr bwMode="auto">
+                    <a:xfrm>
+                      <a:off x="0" y="0"/>
+                      <a:ext cx="4846320" cy="2170267"/>
+                    </a:xfrm>
+                    <a:prstGeom prst="rect">
+                      <a:avLst/>
+                    </a:prstGeom>
+                    <a:noFill/>
+                    <a:ln>
+                      <a:noFill/>
+                    </a:ln>
+                  </pic:spPr>
+                </pic:pic>
+              </a:graphicData>
+            </a:graphic>
+          </wp:anchor>
+        </w:drawing>
+      </w:r>
+      <w:r>
+        <w:rPr>
+          <w:noProof/>
+        </w:rPr>
+        <mc:AlternateContent>
+          <mc:Choice Requires="wps">
+            <w:drawing>
+              <wp:anchor distT="0" distB="0" distL="114300" distR="114300" simplePos="0" relativeHeight="251660288" behindDoc="0" locked="0" layoutInCell="1" allowOverlap="1" wp14:anchorId="2EEF9C29" wp14:editId="4F2828FD">
+                <wp:simplePos x="0" y="0"/>
+                <wp:positionH relativeFrom="margin">
+                  <wp:align>center</wp:align>
+                </wp:positionH>
+                <wp:positionV relativeFrom="paragraph">
+                  <wp:posOffset>2571115</wp:posOffset>
+                </wp:positionV>
+                <wp:extent cx="4846320" cy="175260"/>
+                <wp:effectExtent l="0" t="0" r="0" b="0"/>
+                <wp:wrapTopAndBottom/>
+                <wp:docPr id="2" name="Text Box 2"/>
+                <wp:cNvGraphicFramePr/>
+                <a:graphic xmlns:a="http://schemas.openxmlformats.org/drawingml/2006/main">
+                  <a:graphicData uri="http://schemas.microsoft.com/office/word/2010/wordprocessingShape">
+                    <wps:wsp>
+                      <wps:cNvSpPr txBox="1"/>
+                      <wps:spPr>
+                        <a:xfrm>
+                          <a:off x="0" y="0"/>
+                          <a:ext cx="4846320" cy="175260"/>
+                        </a:xfrm>
+                        <a:prstGeom prst="rect">
+                          <a:avLst/>
+                        </a:prstGeom>
+                        <a:solidFill>
+                          <a:prstClr val="white"/>
+                        </a:solidFill>
+                        <a:ln>
+                          <a:noFill/>
+                        </a:ln>
+                      </wps:spPr>
+                      <wps:txbx>
+                        <w:txbxContent>
+                          <w:p>
+                            <w:pPr>
+                              <w:pStyle w:val="Caption"/>
+                              <w:rPr>
+                                <w:rFonts w:ascii="Times New Roman" w:eastAsia="Times New Roman" w:hAnsi="Times New Roman" w:cs="Times New Roman"/>
+                                <w:noProof/>
+                                <w:sz w:val="24"/>
+                                <w:szCs w:val="24"/>
+                              </w:rPr>
+                            </w:pPr>
+                            <w:r>
+                              <w:t>Rotation count logic</w:t>
+                            </w:r>
+                          </w:p>
+                        </w:txbxContent>
+                      </wps:txbx>
+                      <wps:bodyPr rot="0" spcFirstLastPara="0" vertOverflow="overflow" horzOverflow="overflow" vert="horz" wrap="square" lIns="0" tIns="0" rIns="0" bIns="0" numCol="1" spcCol="0" rtlCol="0" fromWordArt="0" anchor="t" anchorCtr="0" forceAA="0" compatLnSpc="1">
+                        <a:prstTxWarp prst="textNoShape">
+                          <a:avLst/>
+                        </a:prstTxWarp>
+                        <a:noAutofit/>
+                      </wps:bodyPr>
+                    </wps:wsp>
+                  </a:graphicData>
+                </a:graphic>
+                <wp14:sizeRelV relativeFrom="margin">
+                  <wp14:pctHeight>0</wp14:pctHeight>
+                </wp14:sizeRelV>
+              </wp:anchor>
+            </w:drawing>
+          </mc:Choice>
+          <mc:Fallback>
+            <w:pict>
+              <v:shapetype w14:anchorId="2EEF9C29" id="_x0000_t202" coordsize="21600,21600" o:spt="202" path="m,l,21600r21600,l21600,xe">
+                <v:stroke joinstyle="miter"/>
+                <v:path gradientshapeok="t" o:connecttype="rect"/>
+              </v:shapetype>
+              <v:shape id="Text Box 2" o:spid="_x0000_s1026" type="#_x0000_t202" style="position:absolute;left:0;text-align:left;margin-left:0;margin-top:202.45pt;width:381.6pt;height:13.8pt;z-index:251660288;visibility:visible;mso-wrap-style:square;mso-height-percent:0;mso-wrap-distance-left:9pt;mso-wrap-distance-top:0;mso-wrap-distance-right:9pt;mso-wrap-distance-bottom:0;mso-position-horizontal:center;mso-position-horizontal-relative:margin;mso-position-vertical:absolute;mso-position-vertical-relative:text;mso-height-percent:0;mso-height-relative:margin;v-text-anchor:top" o:gfxdata="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" stroked="f">
+                <v:textbox inset="0,0,0,0">
+                  <w:txbxContent>
+                    <w:p>
+                      <w:pPr>
+                        <w:pStyle w:val="Caption"/>
+                        <w:rPr>
+                          <w:rFonts w:ascii="Times New Roman" w:eastAsia="Times New Roman" w:hAnsi="Times New Roman" w:cs="Times New Roman"/>
+                          <w:noProof/>
+                          <w:sz w:val="24"/>
+                          <w:szCs w:val="24"/>
+                        </w:rPr>
+                      </w:pPr>
+                      <w:r>
+                        <w:t>Rotation count logic</w:t>
+                      </w:r>
+                    </w:p>
+                  </w:txbxContent>
+                </v:textbox>
+                <w10:wrap type="topAndBottom" anchorx="margin"/>
+              </v:shape>
+            </w:pict>
+          </mc:Fallback>
+        </mc:AlternateContent>
+      </w:r>
+      <w:r>
+        <w:rPr>
+          <w:rFonts w:asciiTheme="minorHAnsi" w:hAnsiTheme="minorHAnsi" w:cstheme="minorHAnsi"/>
+          <w:sz w:val="22"/>
+          <w:szCs w:val="22"/>
+        </w:rPr>
+        <w:t>Have Enums for each cardinal direction point and depending on if we hit them in an order we increase the value.</w:t>
+      </w:r>
+    </w:p>
+    <w:p>
+      <w:pPr>
+        <w:pStyle w:val="q-text"/>
+        <w:spacing w:after="0" w:afterAutospacing="0"/>
+        <w:rPr>
+          <w:rFonts w:asciiTheme="minorHAnsi" w:hAnsiTheme="minorHAnsi" w:cstheme="minorHAnsi"/>
+          <w:sz w:val="22"/>
+          <w:szCs w:val="22"/>
+        </w:rPr>
+      </w:pPr>
     </w:p>
     <w:p>
       <w:pPr>
@@ -735,6 +1007,7 @@
         </w:numPr>
       </w:pPr>
       <w:r>
+        <w:lastRenderedPageBreak/>
         <w:t>Pullable levers and rotatable dials</w:t>
       </w:r>
     </w:p>
@@ -778,6 +1051,18 @@
           <w:highlight w:val="green"/>
         </w:rPr>
         <w:t>drag.</w:t>
+      </w:r>
+    </w:p>
+    <w:p>
+      <w:pPr>
+        <w:pStyle w:val="ListParagraph"/>
+        <w:numPr>
+          <w:ilvl w:val="1"/>
+          <w:numId w:val="3"/>
+        </w:numPr>
+      </w:pPr>
+      <w:r>
+        <w:t>Need to be able to measure that it is being moved(increase power based off spin)</w:t>
       </w:r>
     </w:p>
     <w:p>
@@ -1727,6 +2012,39 @@
       <w:shd w:val="clear" w:color="auto" w:fill="E1DFDD"/>
     </w:rPr>
   </w:style>
+  <w:style w:type="paragraph" w:customStyle="1" w:styleId="q-text">
+    <w:name w:val="q-text"/>
+    <w:basedOn w:val="Normal"/>
+    <w:rsid w:val="00C06278"/>
+    <w:pPr>
+      <w:spacing w:before="100" w:beforeAutospacing="1" w:after="100" w:afterAutospacing="1" w:line="240" w:lineRule="auto"/>
+    </w:pPr>
+    <w:rPr>
+      <w:rFonts w:ascii="Times New Roman" w:eastAsia="Times New Roman" w:hAnsi="Times New Roman" w:cs="Times New Roman"/>
+      <w:sz w:val="24"/>
+      <w:szCs w:val="24"/>
+      <w:lang w:eastAsia="en-GB"/>
+    </w:rPr>
+  </w:style>
+  <w:style w:type="paragraph" w:styleId="Caption">
+    <w:name w:val="caption"/>
+    <w:basedOn w:val="Normal"/>
+    <w:next w:val="Normal"/>
+    <w:uiPriority w:val="35"/>
+    <w:unhideWhenUsed/>
+    <w:qFormat/>
+    <w:rsid w:val="00F74242"/>
+    <w:pPr>
+      <w:spacing w:after="200" w:line="240" w:lineRule="auto"/>
+    </w:pPr>
+    <w:rPr>
+      <w:i/>
+      <w:iCs/>
+      <w:color w:val="44546A" w:themeColor="text2"/>
+      <w:sz w:val="18"/>
+      <w:szCs w:val="18"/>
+    </w:rPr>
+  </w:style>
 </w:styles>
 </file>
 

</xml_diff>

<commit_message>
Lever has been created
Very cool
</commit_message>
<xml_diff>
--- a/Project Notes.docx
+++ b/Project Notes.docx
@@ -1060,8 +1060,14 @@
           <w:ilvl w:val="1"/>
           <w:numId w:val="3"/>
         </w:numPr>
-      </w:pPr>
-      <w:r>
+        <w:rPr>
+          <w:highlight w:val="green"/>
+        </w:rPr>
+      </w:pPr>
+      <w:r>
+        <w:rPr>
+          <w:highlight w:val="green"/>
+        </w:rPr>
         <w:t>Need to be able to measure that it is being moved(increase power based off spin)</w:t>
       </w:r>
     </w:p>

</xml_diff>

<commit_message>
Working on clamping the mouse line to object
As currently no matter what it will begin the line at the centre
</commit_message>
<xml_diff>
--- a/Project Notes.docx
+++ b/Project Notes.docx
@@ -1206,8 +1206,14 @@
           <w:ilvl w:val="0"/>
           <w:numId w:val="3"/>
         </w:numPr>
-      </w:pPr>
-      <w:r>
+        <w:rPr>
+          <w:highlight w:val="green"/>
+        </w:rPr>
+      </w:pPr>
+      <w:r>
+        <w:rPr>
+          <w:highlight w:val="green"/>
+        </w:rPr>
         <w:t>Pullies and sliders</w:t>
       </w:r>
     </w:p>
@@ -1393,7 +1399,101 @@
     <w:p>
       <w:pPr>
         <w:pStyle w:val="ListParagraph"/>
-      </w:pPr>
+        <w:numPr>
+          <w:ilvl w:val="1"/>
+          <w:numId w:val="3"/>
+        </w:numPr>
+        <w:rPr>
+          <w:highlight w:val="green"/>
+        </w:rPr>
+      </w:pPr>
+      <w:r>
+        <w:rPr>
+          <w:highlight w:val="green"/>
+        </w:rPr>
+        <w:t>Draw a line from the old mouse position to the new mouse position.</w:t>
+      </w:r>
+    </w:p>
+    <w:p>
+      <w:pPr>
+        <w:pStyle w:val="ListParagraph"/>
+        <w:numPr>
+          <w:ilvl w:val="1"/>
+          <w:numId w:val="3"/>
+        </w:numPr>
+        <w:rPr>
+          <w:highlight w:val="green"/>
+        </w:rPr>
+      </w:pPr>
+      <w:r>
+        <w:rPr>
+          <w:highlight w:val="green"/>
+        </w:rPr>
+        <w:t>Only draw the line when the mouse is attached to an object.</w:t>
+      </w:r>
+    </w:p>
+    <w:p>
+      <w:pPr>
+        <w:pStyle w:val="ListParagraph"/>
+        <w:numPr>
+          <w:ilvl w:val="1"/>
+          <w:numId w:val="3"/>
+        </w:numPr>
+      </w:pPr>
+      <w:r>
+        <w:t>Stick the drawn from point to the held object.</w:t>
+      </w:r>
+    </w:p>
+    <w:p>
+      <w:pPr>
+        <w:pStyle w:val="ListParagraph"/>
+        <w:numPr>
+          <w:ilvl w:val="2"/>
+          <w:numId w:val="3"/>
+        </w:numPr>
+      </w:pPr>
+      <w:r>
+        <w:t>Maybe I need to use it like a grappling hook between the object and the mouse object.</w:t>
+      </w:r>
+    </w:p>
+    <w:p>
+      <w:pPr>
+        <w:pStyle w:val="ListParagraph"/>
+        <w:numPr>
+          <w:ilvl w:val="2"/>
+          <w:numId w:val="3"/>
+        </w:numPr>
+      </w:pPr>
+      <w:r>
+        <w:t xml:space="preserve">Need to give it an offset relative to the objects </w:t>
+      </w:r>
+      <w:r>
+        <w:t>position.</w:t>
+      </w:r>
+    </w:p>
+    <w:p>
+      <w:pPr>
+        <w:pStyle w:val="ListParagraph"/>
+        <w:numPr>
+          <w:ilvl w:val="0"/>
+          <w:numId w:val="3"/>
+        </w:numPr>
+      </w:pPr>
+      <w:r>
+        <w:t>Need for these objects to be moved by the mouse but for them to have certain amount of movement they can do as with the wheel for example it could go way faster round depending on the mouse at the moment. Need to give it some friction.</w:t>
+      </w:r>
+    </w:p>
+    <w:p>
+      <w:pPr>
+        <w:pStyle w:val="ListParagraph"/>
+        <w:numPr>
+          <w:ilvl w:val="0"/>
+          <w:numId w:val="3"/>
+        </w:numPr>
+      </w:pPr>
+      <w:r>
+        <w:t>Sliders that click up between different options as you move them up.</w:t>
+      </w:r>
     </w:p>
     <w:p>
       <w:pPr>
@@ -1421,6 +1521,9 @@
       </w:r>
       <w:r>
         <w:t>usage.</w:t>
+      </w:r>
+      <w:r>
+        <w:t>(Got a pseudocode diagram file for that)</w:t>
       </w:r>
     </w:p>
     <w:sectPr>

</xml_diff>

<commit_message>
Saving work on project
Saving work on some more notes and code
</commit_message>
<xml_diff>
--- a/Project Notes.docx
+++ b/Project Notes.docx
@@ -331,7 +331,10 @@
         </w:numPr>
       </w:pPr>
       <w:r>
-        <w:t>This seems to me the best way to do it right now</w:t>
+        <w:t xml:space="preserve">This seems to me the best way to do it right </w:t>
+      </w:r>
+      <w:r>
+        <w:t>now.</w:t>
       </w:r>
     </w:p>
     <w:p>
@@ -355,7 +358,10 @@
         </w:numPr>
       </w:pPr>
       <w:r>
-        <w:t>Need to find a way to show grid</w:t>
+        <w:t xml:space="preserve">Need to find a way to show </w:t>
+      </w:r>
+      <w:r>
+        <w:t>grid.</w:t>
       </w:r>
     </w:p>
     <w:p>
@@ -610,7 +616,25 @@
           <w:sz w:val="22"/>
           <w:szCs w:val="22"/>
         </w:rPr>
-        <w:t>Let S be the distance covered in n complete rotations and d be the diameter of the wheel. For one rotation the distance covered is πd</w:t>
+        <w:t xml:space="preserve">Let </w:t>
+      </w:r>
+      <w:proofErr w:type="spellStart"/>
+      <w:r>
+        <w:rPr>
+          <w:rFonts w:asciiTheme="minorHAnsi" w:hAnsiTheme="minorHAnsi" w:cstheme="minorHAnsi"/>
+          <w:sz w:val="22"/>
+          <w:szCs w:val="22"/>
+        </w:rPr>
+        <w:t>S</w:t>
+      </w:r>
+      <w:proofErr w:type="spellEnd"/>
+      <w:r>
+        <w:rPr>
+          <w:rFonts w:asciiTheme="minorHAnsi" w:hAnsiTheme="minorHAnsi" w:cstheme="minorHAnsi"/>
+          <w:sz w:val="22"/>
+          <w:szCs w:val="22"/>
+        </w:rPr>
+        <w:t xml:space="preserve"> be the distance covered in n complete rotations and d be the diameter of the wheel. For one rotation the distance covered is πd</w:t>
       </w:r>
     </w:p>
     <w:p>
@@ -860,13 +884,41 @@
           <w:szCs w:val="22"/>
         </w:rPr>
       </w:pPr>
-      <w:r>
+      <w:hyperlink r:id="rId17" w:history="1">
+        <w:r>
+          <w:rPr>
+            <w:rStyle w:val="Hyperlink"/>
+            <w:rFonts w:asciiTheme="minorHAnsi" w:hAnsiTheme="minorHAnsi" w:cstheme="minorHAnsi"/>
+            <w:sz w:val="22"/>
+            <w:szCs w:val="22"/>
+          </w:rPr>
+          <w:t>https://forum.unity.com/threads/solved-how-to-get-rotation-value-that-is-in-the-inspector.460310/</w:t>
+        </w:r>
+      </w:hyperlink>
+    </w:p>
+    <w:p>
+      <w:pPr>
+        <w:pStyle w:val="q-text"/>
+        <w:numPr>
+          <w:ilvl w:val="0"/>
+          <w:numId w:val="1"/>
+        </w:numPr>
+        <w:spacing w:after="0" w:afterAutospacing="0"/>
         <w:rPr>
           <w:rFonts w:asciiTheme="minorHAnsi" w:hAnsiTheme="minorHAnsi" w:cstheme="minorHAnsi"/>
+          <w:color w:val="7030A0"/>
           <w:sz w:val="22"/>
           <w:szCs w:val="22"/>
         </w:rPr>
-        <w:t>https://forum.unity.com/threads/solved-how-to-get-rotation-value-that-is-in-the-inspector.460310/</w:t>
+      </w:pPr>
+      <w:r>
+        <w:rPr>
+          <w:rFonts w:asciiTheme="minorHAnsi" w:hAnsiTheme="minorHAnsi" w:cstheme="minorHAnsi"/>
+          <w:color w:val="7030A0"/>
+          <w:sz w:val="22"/>
+          <w:szCs w:val="22"/>
+        </w:rPr>
+        <w:t>Need to set up a main project where the actual game can be put together. May want to ask and look up the best way to do this!</w:t>
       </w:r>
     </w:p>
     <w:p>
@@ -875,6 +927,7 @@
         <w:spacing w:after="0" w:afterAutospacing="0"/>
         <w:rPr>
           <w:rFonts w:asciiTheme="minorHAnsi" w:hAnsiTheme="minorHAnsi" w:cstheme="minorHAnsi"/>
+          <w:color w:val="7030A0"/>
           <w:sz w:val="22"/>
           <w:szCs w:val="22"/>
         </w:rPr>
@@ -993,6 +1046,7 @@
         </w:numPr>
       </w:pPr>
       <w:r>
+        <w:lastRenderedPageBreak/>
         <w:t>Have rooms be able to connect horizontally but different layers need to be reached with other pieces that will be elevators.</w:t>
       </w:r>
     </w:p>
@@ -1006,7 +1060,6 @@
         <w:rPr>
           <w:color w:val="0070C0"/>
         </w:rPr>
-        <w:lastRenderedPageBreak/>
         <w:t>Dashboard User Interface</w:t>
       </w:r>
     </w:p>
@@ -1351,7 +1404,7 @@
                     </pic:cNvPicPr>
                   </pic:nvPicPr>
                   <pic:blipFill>
-                    <a:blip r:embed="rId17" cstate="print">
+                    <a:blip r:embed="rId18" cstate="print">
                       <a:extLst>
                         <a:ext uri="{28A0092B-C50C-407E-A947-70E740481C1C}">
                           <a14:useLocalDpi xmlns:a14="http://schemas.microsoft.com/office/drawing/2010/main" val="0"/>
@@ -1453,18 +1506,6 @@
         </w:numPr>
       </w:pPr>
       <w:r>
-        <w:t>Maybe I need to use it like a grappling hook between the object and the mouse object.</w:t>
-      </w:r>
-    </w:p>
-    <w:p>
-      <w:pPr>
-        <w:pStyle w:val="ListParagraph"/>
-        <w:numPr>
-          <w:ilvl w:val="2"/>
-          <w:numId w:val="3"/>
-        </w:numPr>
-      </w:pPr>
-      <w:r>
         <w:t xml:space="preserve">Need to give it an offset relative to the objects </w:t>
       </w:r>
       <w:r>
@@ -1478,8 +1519,14 @@
           <w:ilvl w:val="0"/>
           <w:numId w:val="3"/>
         </w:numPr>
-      </w:pPr>
-      <w:r>
+        <w:rPr>
+          <w:highlight w:val="green"/>
+        </w:rPr>
+      </w:pPr>
+      <w:r>
+        <w:rPr>
+          <w:highlight w:val="green"/>
+        </w:rPr>
         <w:t>Need for these objects to be moved by the mouse but for them to have certain amount of movement they can do as with the wheel for example it could go way faster round depending on the mouse at the moment. Need to give it some friction.</w:t>
       </w:r>
     </w:p>
@@ -1525,6 +1572,478 @@
       <w:r>
         <w:t>(Got a pseudocode diagram file for that)</w:t>
       </w:r>
+    </w:p>
+    <w:p/>
+    <w:p>
+      <w:pPr>
+        <w:rPr>
+          <w:color w:val="0070C0"/>
+        </w:rPr>
+      </w:pPr>
+      <w:r>
+        <w:rPr>
+          <w:noProof/>
+        </w:rPr>
+        <w:lastRenderedPageBreak/>
+        <w:drawing>
+          <wp:anchor distT="0" distB="0" distL="114300" distR="114300" simplePos="0" relativeHeight="251667456" behindDoc="1" locked="0" layoutInCell="1" allowOverlap="1" wp14:anchorId="0929D0C6" wp14:editId="51CA99EF">
+            <wp:simplePos x="0" y="0"/>
+            <wp:positionH relativeFrom="margin">
+              <wp:posOffset>3032760</wp:posOffset>
+            </wp:positionH>
+            <wp:positionV relativeFrom="paragraph">
+              <wp:posOffset>4770120</wp:posOffset>
+            </wp:positionV>
+            <wp:extent cx="2701290" cy="2141220"/>
+            <wp:effectExtent l="0" t="0" r="3810" b="0"/>
+            <wp:wrapTight wrapText="bothSides">
+              <wp:wrapPolygon edited="0">
+                <wp:start x="0" y="0"/>
+                <wp:lineTo x="0" y="21331"/>
+                <wp:lineTo x="21478" y="21331"/>
+                <wp:lineTo x="21478" y="0"/>
+                <wp:lineTo x="0" y="0"/>
+              </wp:wrapPolygon>
+            </wp:wrapTight>
+            <wp:docPr id="9" name="Picture 9" descr="Image preview"/>
+            <wp:cNvGraphicFramePr>
+              <a:graphicFrameLocks xmlns:a="http://schemas.openxmlformats.org/drawingml/2006/main" noChangeAspect="1"/>
+            </wp:cNvGraphicFramePr>
+            <a:graphic xmlns:a="http://schemas.openxmlformats.org/drawingml/2006/main">
+              <a:graphicData uri="http://schemas.openxmlformats.org/drawingml/2006/picture">
+                <pic:pic xmlns:pic="http://schemas.openxmlformats.org/drawingml/2006/picture">
+                  <pic:nvPicPr>
+                    <pic:cNvPr id="0" name="Picture 11" descr="Image preview"/>
+                    <pic:cNvPicPr>
+                      <a:picLocks noChangeAspect="1" noChangeArrowheads="1"/>
+                    </pic:cNvPicPr>
+                  </pic:nvPicPr>
+                  <pic:blipFill>
+                    <a:blip r:embed="rId19" cstate="print">
+                      <a:extLst>
+                        <a:ext uri="{28A0092B-C50C-407E-A947-70E740481C1C}">
+                          <a14:useLocalDpi xmlns:a14="http://schemas.microsoft.com/office/drawing/2010/main" val="0"/>
+                        </a:ext>
+                      </a:extLst>
+                    </a:blip>
+                    <a:srcRect/>
+                    <a:stretch>
+                      <a:fillRect/>
+                    </a:stretch>
+                  </pic:blipFill>
+                  <pic:spPr bwMode="auto">
+                    <a:xfrm>
+                      <a:off x="0" y="0"/>
+                      <a:ext cx="2701290" cy="2141220"/>
+                    </a:xfrm>
+                    <a:prstGeom prst="rect">
+                      <a:avLst/>
+                    </a:prstGeom>
+                    <a:noFill/>
+                    <a:ln>
+                      <a:noFill/>
+                    </a:ln>
+                  </pic:spPr>
+                </pic:pic>
+              </a:graphicData>
+            </a:graphic>
+            <wp14:sizeRelH relativeFrom="margin">
+              <wp14:pctWidth>0</wp14:pctWidth>
+            </wp14:sizeRelH>
+            <wp14:sizeRelV relativeFrom="margin">
+              <wp14:pctHeight>0</wp14:pctHeight>
+            </wp14:sizeRelV>
+          </wp:anchor>
+        </w:drawing>
+      </w:r>
+      <w:r>
+        <w:rPr>
+          <w:noProof/>
+        </w:rPr>
+        <w:drawing>
+          <wp:anchor distT="0" distB="0" distL="114300" distR="114300" simplePos="0" relativeHeight="251666432" behindDoc="1" locked="0" layoutInCell="1" allowOverlap="1" wp14:anchorId="5329C99C" wp14:editId="5BD474EC">
+            <wp:simplePos x="0" y="0"/>
+            <wp:positionH relativeFrom="margin">
+              <wp:align>left</wp:align>
+            </wp:positionH>
+            <wp:positionV relativeFrom="paragraph">
+              <wp:posOffset>4763770</wp:posOffset>
+            </wp:positionV>
+            <wp:extent cx="2743200" cy="2159000"/>
+            <wp:effectExtent l="0" t="0" r="0" b="0"/>
+            <wp:wrapTight wrapText="bothSides">
+              <wp:wrapPolygon edited="0">
+                <wp:start x="0" y="0"/>
+                <wp:lineTo x="0" y="21346"/>
+                <wp:lineTo x="21450" y="21346"/>
+                <wp:lineTo x="21450" y="0"/>
+                <wp:lineTo x="0" y="0"/>
+              </wp:wrapPolygon>
+            </wp:wrapTight>
+            <wp:docPr id="8" name="Picture 8" descr="Image preview"/>
+            <wp:cNvGraphicFramePr>
+              <a:graphicFrameLocks xmlns:a="http://schemas.openxmlformats.org/drawingml/2006/main" noChangeAspect="1"/>
+            </wp:cNvGraphicFramePr>
+            <a:graphic xmlns:a="http://schemas.openxmlformats.org/drawingml/2006/main">
+              <a:graphicData uri="http://schemas.openxmlformats.org/drawingml/2006/picture">
+                <pic:pic xmlns:pic="http://schemas.openxmlformats.org/drawingml/2006/picture">
+                  <pic:nvPicPr>
+                    <pic:cNvPr id="0" name="Picture 9" descr="Image preview"/>
+                    <pic:cNvPicPr>
+                      <a:picLocks noChangeAspect="1" noChangeArrowheads="1"/>
+                    </pic:cNvPicPr>
+                  </pic:nvPicPr>
+                  <pic:blipFill>
+                    <a:blip r:embed="rId20" cstate="print">
+                      <a:extLst>
+                        <a:ext uri="{28A0092B-C50C-407E-A947-70E740481C1C}">
+                          <a14:useLocalDpi xmlns:a14="http://schemas.microsoft.com/office/drawing/2010/main" val="0"/>
+                        </a:ext>
+                      </a:extLst>
+                    </a:blip>
+                    <a:srcRect/>
+                    <a:stretch>
+                      <a:fillRect/>
+                    </a:stretch>
+                  </pic:blipFill>
+                  <pic:spPr bwMode="auto">
+                    <a:xfrm>
+                      <a:off x="0" y="0"/>
+                      <a:ext cx="2743200" cy="2159000"/>
+                    </a:xfrm>
+                    <a:prstGeom prst="rect">
+                      <a:avLst/>
+                    </a:prstGeom>
+                    <a:noFill/>
+                    <a:ln>
+                      <a:noFill/>
+                    </a:ln>
+                  </pic:spPr>
+                </pic:pic>
+              </a:graphicData>
+            </a:graphic>
+            <wp14:sizeRelH relativeFrom="margin">
+              <wp14:pctWidth>0</wp14:pctWidth>
+            </wp14:sizeRelH>
+            <wp14:sizeRelV relativeFrom="margin">
+              <wp14:pctHeight>0</wp14:pctHeight>
+            </wp14:sizeRelV>
+          </wp:anchor>
+        </w:drawing>
+      </w:r>
+      <w:r>
+        <w:rPr>
+          <w:noProof/>
+        </w:rPr>
+        <w:drawing>
+          <wp:anchor distT="0" distB="0" distL="114300" distR="114300" simplePos="0" relativeHeight="251664384" behindDoc="1" locked="0" layoutInCell="1" allowOverlap="1" wp14:anchorId="3E75515B" wp14:editId="43D277AE">
+            <wp:simplePos x="0" y="0"/>
+            <wp:positionH relativeFrom="margin">
+              <wp:align>right</wp:align>
+            </wp:positionH>
+            <wp:positionV relativeFrom="paragraph">
+              <wp:posOffset>2545080</wp:posOffset>
+            </wp:positionV>
+            <wp:extent cx="2712720" cy="2126615"/>
+            <wp:effectExtent l="0" t="0" r="0" b="6985"/>
+            <wp:wrapTight wrapText="bothSides">
+              <wp:wrapPolygon edited="0">
+                <wp:start x="0" y="0"/>
+                <wp:lineTo x="0" y="21477"/>
+                <wp:lineTo x="21388" y="21477"/>
+                <wp:lineTo x="21388" y="0"/>
+                <wp:lineTo x="0" y="0"/>
+              </wp:wrapPolygon>
+            </wp:wrapTight>
+            <wp:docPr id="6" name="Picture 6" descr="Image preview"/>
+            <wp:cNvGraphicFramePr>
+              <a:graphicFrameLocks xmlns:a="http://schemas.openxmlformats.org/drawingml/2006/main" noChangeAspect="1"/>
+            </wp:cNvGraphicFramePr>
+            <a:graphic xmlns:a="http://schemas.openxmlformats.org/drawingml/2006/main">
+              <a:graphicData uri="http://schemas.openxmlformats.org/drawingml/2006/picture">
+                <pic:pic xmlns:pic="http://schemas.openxmlformats.org/drawingml/2006/picture">
+                  <pic:nvPicPr>
+                    <pic:cNvPr id="0" name="Picture 5" descr="Image preview"/>
+                    <pic:cNvPicPr>
+                      <a:picLocks noChangeAspect="1" noChangeArrowheads="1"/>
+                    </pic:cNvPicPr>
+                  </pic:nvPicPr>
+                  <pic:blipFill>
+                    <a:blip r:embed="rId21" cstate="print">
+                      <a:extLst>
+                        <a:ext uri="{28A0092B-C50C-407E-A947-70E740481C1C}">
+                          <a14:useLocalDpi xmlns:a14="http://schemas.microsoft.com/office/drawing/2010/main" val="0"/>
+                        </a:ext>
+                      </a:extLst>
+                    </a:blip>
+                    <a:srcRect/>
+                    <a:stretch>
+                      <a:fillRect/>
+                    </a:stretch>
+                  </pic:blipFill>
+                  <pic:spPr bwMode="auto">
+                    <a:xfrm>
+                      <a:off x="0" y="0"/>
+                      <a:ext cx="2712720" cy="2126615"/>
+                    </a:xfrm>
+                    <a:prstGeom prst="rect">
+                      <a:avLst/>
+                    </a:prstGeom>
+                    <a:noFill/>
+                    <a:ln>
+                      <a:noFill/>
+                    </a:ln>
+                  </pic:spPr>
+                </pic:pic>
+              </a:graphicData>
+            </a:graphic>
+            <wp14:sizeRelH relativeFrom="margin">
+              <wp14:pctWidth>0</wp14:pctWidth>
+            </wp14:sizeRelH>
+            <wp14:sizeRelV relativeFrom="margin">
+              <wp14:pctHeight>0</wp14:pctHeight>
+            </wp14:sizeRelV>
+          </wp:anchor>
+        </w:drawing>
+      </w:r>
+      <w:r>
+        <w:rPr>
+          <w:noProof/>
+        </w:rPr>
+        <w:drawing>
+          <wp:anchor distT="0" distB="0" distL="114300" distR="114300" simplePos="0" relativeHeight="251665408" behindDoc="1" locked="0" layoutInCell="1" allowOverlap="1" wp14:anchorId="245ACE42" wp14:editId="49314D80">
+            <wp:simplePos x="0" y="0"/>
+            <wp:positionH relativeFrom="margin">
+              <wp:align>left</wp:align>
+            </wp:positionH>
+            <wp:positionV relativeFrom="paragraph">
+              <wp:posOffset>2578100</wp:posOffset>
+            </wp:positionV>
+            <wp:extent cx="2752090" cy="2080260"/>
+            <wp:effectExtent l="0" t="0" r="0" b="0"/>
+            <wp:wrapTight wrapText="bothSides">
+              <wp:wrapPolygon edited="0">
+                <wp:start x="0" y="0"/>
+                <wp:lineTo x="0" y="21363"/>
+                <wp:lineTo x="21381" y="21363"/>
+                <wp:lineTo x="21381" y="0"/>
+                <wp:lineTo x="0" y="0"/>
+              </wp:wrapPolygon>
+            </wp:wrapTight>
+            <wp:docPr id="7" name="Picture 7" descr="Image preview"/>
+            <wp:cNvGraphicFramePr>
+              <a:graphicFrameLocks xmlns:a="http://schemas.openxmlformats.org/drawingml/2006/main" noChangeAspect="1"/>
+            </wp:cNvGraphicFramePr>
+            <a:graphic xmlns:a="http://schemas.openxmlformats.org/drawingml/2006/main">
+              <a:graphicData uri="http://schemas.openxmlformats.org/drawingml/2006/picture">
+                <pic:pic xmlns:pic="http://schemas.openxmlformats.org/drawingml/2006/picture">
+                  <pic:nvPicPr>
+                    <pic:cNvPr id="0" name="Picture 7" descr="Image preview"/>
+                    <pic:cNvPicPr>
+                      <a:picLocks noChangeAspect="1" noChangeArrowheads="1"/>
+                    </pic:cNvPicPr>
+                  </pic:nvPicPr>
+                  <pic:blipFill>
+                    <a:blip r:embed="rId22" cstate="print">
+                      <a:extLst>
+                        <a:ext uri="{28A0092B-C50C-407E-A947-70E740481C1C}">
+                          <a14:useLocalDpi xmlns:a14="http://schemas.microsoft.com/office/drawing/2010/main" val="0"/>
+                        </a:ext>
+                      </a:extLst>
+                    </a:blip>
+                    <a:srcRect/>
+                    <a:stretch>
+                      <a:fillRect/>
+                    </a:stretch>
+                  </pic:blipFill>
+                  <pic:spPr bwMode="auto">
+                    <a:xfrm>
+                      <a:off x="0" y="0"/>
+                      <a:ext cx="2752090" cy="2080260"/>
+                    </a:xfrm>
+                    <a:prstGeom prst="rect">
+                      <a:avLst/>
+                    </a:prstGeom>
+                    <a:noFill/>
+                    <a:ln>
+                      <a:noFill/>
+                    </a:ln>
+                  </pic:spPr>
+                </pic:pic>
+              </a:graphicData>
+            </a:graphic>
+            <wp14:sizeRelH relativeFrom="margin">
+              <wp14:pctWidth>0</wp14:pctWidth>
+            </wp14:sizeRelH>
+            <wp14:sizeRelV relativeFrom="margin">
+              <wp14:pctHeight>0</wp14:pctHeight>
+            </wp14:sizeRelV>
+          </wp:anchor>
+        </w:drawing>
+      </w:r>
+      <w:r>
+        <w:rPr>
+          <w:noProof/>
+        </w:rPr>
+        <w:drawing>
+          <wp:anchor distT="0" distB="0" distL="114300" distR="114300" simplePos="0" relativeHeight="251663360" behindDoc="1" locked="0" layoutInCell="1" allowOverlap="1" wp14:anchorId="6D90736C" wp14:editId="508E005C">
+            <wp:simplePos x="0" y="0"/>
+            <wp:positionH relativeFrom="margin">
+              <wp:posOffset>3032760</wp:posOffset>
+            </wp:positionH>
+            <wp:positionV relativeFrom="paragraph">
+              <wp:posOffset>304800</wp:posOffset>
+            </wp:positionV>
+            <wp:extent cx="2699385" cy="2095500"/>
+            <wp:effectExtent l="0" t="0" r="5715" b="0"/>
+            <wp:wrapTight wrapText="bothSides">
+              <wp:wrapPolygon edited="0">
+                <wp:start x="0" y="0"/>
+                <wp:lineTo x="0" y="21404"/>
+                <wp:lineTo x="21493" y="21404"/>
+                <wp:lineTo x="21493" y="0"/>
+                <wp:lineTo x="0" y="0"/>
+              </wp:wrapPolygon>
+            </wp:wrapTight>
+            <wp:docPr id="5" name="Picture 5" descr="Image preview"/>
+            <wp:cNvGraphicFramePr>
+              <a:graphicFrameLocks xmlns:a="http://schemas.openxmlformats.org/drawingml/2006/main" noChangeAspect="1"/>
+            </wp:cNvGraphicFramePr>
+            <a:graphic xmlns:a="http://schemas.openxmlformats.org/drawingml/2006/main">
+              <a:graphicData uri="http://schemas.openxmlformats.org/drawingml/2006/picture">
+                <pic:pic xmlns:pic="http://schemas.openxmlformats.org/drawingml/2006/picture">
+                  <pic:nvPicPr>
+                    <pic:cNvPr id="0" name="Picture 3" descr="Image preview"/>
+                    <pic:cNvPicPr>
+                      <a:picLocks noChangeAspect="1" noChangeArrowheads="1"/>
+                    </pic:cNvPicPr>
+                  </pic:nvPicPr>
+                  <pic:blipFill>
+                    <a:blip r:embed="rId23" cstate="print">
+                      <a:extLst>
+                        <a:ext uri="{28A0092B-C50C-407E-A947-70E740481C1C}">
+                          <a14:useLocalDpi xmlns:a14="http://schemas.microsoft.com/office/drawing/2010/main" val="0"/>
+                        </a:ext>
+                      </a:extLst>
+                    </a:blip>
+                    <a:srcRect/>
+                    <a:stretch>
+                      <a:fillRect/>
+                    </a:stretch>
+                  </pic:blipFill>
+                  <pic:spPr bwMode="auto">
+                    <a:xfrm>
+                      <a:off x="0" y="0"/>
+                      <a:ext cx="2699385" cy="2095500"/>
+                    </a:xfrm>
+                    <a:prstGeom prst="rect">
+                      <a:avLst/>
+                    </a:prstGeom>
+                    <a:noFill/>
+                    <a:ln>
+                      <a:noFill/>
+                    </a:ln>
+                  </pic:spPr>
+                </pic:pic>
+              </a:graphicData>
+            </a:graphic>
+            <wp14:sizeRelH relativeFrom="margin">
+              <wp14:pctWidth>0</wp14:pctWidth>
+            </wp14:sizeRelH>
+            <wp14:sizeRelV relativeFrom="margin">
+              <wp14:pctHeight>0</wp14:pctHeight>
+            </wp14:sizeRelV>
+          </wp:anchor>
+        </w:drawing>
+      </w:r>
+      <w:r>
+        <w:rPr>
+          <w:noProof/>
+        </w:rPr>
+        <w:drawing>
+          <wp:anchor distT="0" distB="0" distL="114300" distR="114300" simplePos="0" relativeHeight="251662336" behindDoc="1" locked="0" layoutInCell="1" allowOverlap="1" wp14:anchorId="4439E31A" wp14:editId="0D746740">
+            <wp:simplePos x="0" y="0"/>
+            <wp:positionH relativeFrom="margin">
+              <wp:align>left</wp:align>
+            </wp:positionH>
+            <wp:positionV relativeFrom="paragraph">
+              <wp:posOffset>274320</wp:posOffset>
+            </wp:positionV>
+            <wp:extent cx="2700655" cy="2148840"/>
+            <wp:effectExtent l="0" t="0" r="4445" b="3810"/>
+            <wp:wrapTight wrapText="bothSides">
+              <wp:wrapPolygon edited="0">
+                <wp:start x="0" y="0"/>
+                <wp:lineTo x="0" y="21447"/>
+                <wp:lineTo x="21483" y="21447"/>
+                <wp:lineTo x="21483" y="0"/>
+                <wp:lineTo x="0" y="0"/>
+              </wp:wrapPolygon>
+            </wp:wrapTight>
+            <wp:docPr id="4" name="Picture 4" descr="Image preview"/>
+            <wp:cNvGraphicFramePr>
+              <a:graphicFrameLocks xmlns:a="http://schemas.openxmlformats.org/drawingml/2006/main" noChangeAspect="1"/>
+            </wp:cNvGraphicFramePr>
+            <a:graphic xmlns:a="http://schemas.openxmlformats.org/drawingml/2006/main">
+              <a:graphicData uri="http://schemas.openxmlformats.org/drawingml/2006/picture">
+                <pic:pic xmlns:pic="http://schemas.openxmlformats.org/drawingml/2006/picture">
+                  <pic:nvPicPr>
+                    <pic:cNvPr id="0" name="Picture 1" descr="Image preview"/>
+                    <pic:cNvPicPr>
+                      <a:picLocks noChangeAspect="1" noChangeArrowheads="1"/>
+                    </pic:cNvPicPr>
+                  </pic:nvPicPr>
+                  <pic:blipFill>
+                    <a:blip r:embed="rId24" cstate="print">
+                      <a:extLst>
+                        <a:ext uri="{28A0092B-C50C-407E-A947-70E740481C1C}">
+                          <a14:useLocalDpi xmlns:a14="http://schemas.microsoft.com/office/drawing/2010/main" val="0"/>
+                        </a:ext>
+                      </a:extLst>
+                    </a:blip>
+                    <a:srcRect/>
+                    <a:stretch>
+                      <a:fillRect/>
+                    </a:stretch>
+                  </pic:blipFill>
+                  <pic:spPr bwMode="auto">
+                    <a:xfrm>
+                      <a:off x="0" y="0"/>
+                      <a:ext cx="2700655" cy="2148840"/>
+                    </a:xfrm>
+                    <a:prstGeom prst="rect">
+                      <a:avLst/>
+                    </a:prstGeom>
+                    <a:noFill/>
+                    <a:ln>
+                      <a:noFill/>
+                    </a:ln>
+                  </pic:spPr>
+                </pic:pic>
+              </a:graphicData>
+            </a:graphic>
+            <wp14:sizeRelH relativeFrom="margin">
+              <wp14:pctWidth>0</wp14:pctWidth>
+            </wp14:sizeRelH>
+            <wp14:sizeRelV relativeFrom="margin">
+              <wp14:pctHeight>0</wp14:pctHeight>
+            </wp14:sizeRelV>
+          </wp:anchor>
+        </w:drawing>
+      </w:r>
+      <w:r>
+        <w:rPr>
+          <w:color w:val="0070C0"/>
+        </w:rPr>
+        <w:t>Whiteboard Notes</w:t>
+      </w:r>
+    </w:p>
+    <w:p>
+      <w:pPr>
+        <w:rPr>
+          <w:color w:val="0070C0"/>
+        </w:rPr>
+      </w:pPr>
     </w:p>
     <w:sectPr>
       <w:pgSz w:w="11906" w:h="16838"/>

</xml_diff>